<commit_message>
Zmiana w karcie CRC
Zmiana w Responsibilities( Karta uzytkownik)
dodanie mozliwosci logowania
poprawka w diagrami klas
dodanie test case w diagramie wymagan
</commit_message>
<xml_diff>
--- a/Lista wymagan.docx
+++ b/Lista wymagan.docx
@@ -71,6 +71,86 @@
       </w:r>
       <w:proofErr w:type="spellEnd"/>
       <w:r>
+        <w:t xml:space="preserve"> przez </w:t>
+      </w:r>
+      <w:proofErr w:type="spellStart"/>
+      <w:r>
+        <w:t>uzytkownika</w:t>
+      </w:r>
+      <w:proofErr w:type="spellEnd"/>
+      <w:r>
+        <w:t xml:space="preserve"> i administratora(f) </w:t>
+      </w:r>
+    </w:p>
+    <w:p>
+      <w:pPr>
+        <w:pStyle w:val="NormalnyWeb"/>
+      </w:pPr>
+      <w:r>
+        <w:t xml:space="preserve">-Dodawanie </w:t>
+      </w:r>
+      <w:proofErr w:type="spellStart"/>
+      <w:r>
+        <w:t>produktow</w:t>
+      </w:r>
+      <w:proofErr w:type="spellEnd"/>
+      <w:r>
+        <w:t xml:space="preserve"> do koszyka przez </w:t>
+      </w:r>
+      <w:proofErr w:type="spellStart"/>
+      <w:r>
+        <w:t>uzytkownika</w:t>
+      </w:r>
+      <w:proofErr w:type="spellEnd"/>
+      <w:r>
+        <w:t xml:space="preserve">(f) </w:t>
+      </w:r>
+    </w:p>
+    <w:p>
+      <w:pPr>
+        <w:pStyle w:val="NormalnyWeb"/>
+      </w:pPr>
+      <w:r>
+        <w:t xml:space="preserve">-Zatwierdzanie produktów z koszyka przez </w:t>
+      </w:r>
+      <w:proofErr w:type="spellStart"/>
+      <w:r>
+        <w:t>uzytkownika</w:t>
+      </w:r>
+      <w:proofErr w:type="spellEnd"/>
+      <w:r>
+        <w:t xml:space="preserve"> i administratora (f) </w:t>
+      </w:r>
+    </w:p>
+    <w:p>
+      <w:pPr>
+        <w:pStyle w:val="NormalnyWeb"/>
+      </w:pPr>
+      <w:r>
+        <w:t xml:space="preserve">-Panel Administratora - </w:t>
+      </w:r>
+      <w:proofErr w:type="spellStart"/>
+      <w:r>
+        <w:t>zarzadzanie</w:t>
+      </w:r>
+      <w:proofErr w:type="spellEnd"/>
+      <w:r>
+        <w:t xml:space="preserve"> użytkownikami, </w:t>
+      </w:r>
+      <w:proofErr w:type="spellStart"/>
+      <w:r>
+        <w:t>zarzadzanie</w:t>
+      </w:r>
+      <w:proofErr w:type="spellEnd"/>
+      <w:r>
+        <w:t xml:space="preserve"> katalogiem </w:t>
+      </w:r>
+      <w:proofErr w:type="spellStart"/>
+      <w:r>
+        <w:t>produktow</w:t>
+      </w:r>
+      <w:proofErr w:type="spellEnd"/>
+      <w:r>
         <w:t xml:space="preserve"> (f) </w:t>
       </w:r>
     </w:p>
@@ -79,63 +159,71 @@
         <w:pStyle w:val="NormalnyWeb"/>
       </w:pPr>
       <w:r>
-        <w:t xml:space="preserve">-Dodawanie </w:t>
-      </w:r>
-      <w:proofErr w:type="spellStart"/>
-      <w:r>
-        <w:t>produktow</w:t>
-      </w:r>
-      <w:proofErr w:type="spellEnd"/>
-      <w:r>
-        <w:t xml:space="preserve"> do koszyka(f) </w:t>
-      </w:r>
-    </w:p>
-    <w:p>
-      <w:pPr>
-        <w:pStyle w:val="NormalnyWeb"/>
-      </w:pPr>
-      <w:r>
-        <w:t xml:space="preserve">-Finalizacja transakcji( zatwierdzenie produktów z koszyka) (f) </w:t>
-      </w:r>
-    </w:p>
-    <w:p>
-      <w:pPr>
-        <w:pStyle w:val="NormalnyWeb"/>
-      </w:pPr>
-      <w:r>
-        <w:t xml:space="preserve">-Możliwość </w:t>
-      </w:r>
-      <w:proofErr w:type="spellStart"/>
-      <w:r>
-        <w:t>zarzadzania</w:t>
-      </w:r>
-      <w:proofErr w:type="spellEnd"/>
-      <w:r>
-        <w:t xml:space="preserve"> sklepem ( </w:t>
-      </w:r>
-      <w:proofErr w:type="spellStart"/>
-      <w:r>
-        <w:t>zarzadzanie</w:t>
-      </w:r>
-      <w:proofErr w:type="spellEnd"/>
-      <w:r>
-        <w:t xml:space="preserve"> kontami, </w:t>
-      </w:r>
-      <w:proofErr w:type="spellStart"/>
-      <w:r>
-        <w:t>zarzadzanie</w:t>
-      </w:r>
-      <w:proofErr w:type="spellEnd"/>
-      <w:r>
-        <w:t xml:space="preserve"> katalogiem </w:t>
-      </w:r>
-      <w:proofErr w:type="spellStart"/>
-      <w:r>
-        <w:t>produktow</w:t>
-      </w:r>
-      <w:proofErr w:type="spellEnd"/>
-      <w:r>
-        <w:t xml:space="preserve">) przez administratora (f) </w:t>
+        <w:t>-</w:t>
+      </w:r>
+      <w:proofErr w:type="spellStart"/>
+      <w:r>
+        <w:t>Stabilnosc</w:t>
+      </w:r>
+      <w:proofErr w:type="spellEnd"/>
+      <w:r>
+        <w:t xml:space="preserve"> </w:t>
+      </w:r>
+      <w:proofErr w:type="spellStart"/>
+      <w:r>
+        <w:t>dzialania</w:t>
+      </w:r>
+      <w:proofErr w:type="spellEnd"/>
+      <w:r>
+        <w:t>(</w:t>
+      </w:r>
+      <w:proofErr w:type="spellStart"/>
+      <w:r>
+        <w:t>nf</w:t>
+      </w:r>
+      <w:proofErr w:type="spellEnd"/>
+      <w:r>
+        <w:t xml:space="preserve">) </w:t>
+      </w:r>
+    </w:p>
+    <w:p>
+      <w:pPr>
+        <w:pStyle w:val="NormalnyWeb"/>
+      </w:pPr>
+      <w:r>
+        <w:t>-</w:t>
+      </w:r>
+      <w:proofErr w:type="spellStart"/>
+      <w:r>
+        <w:t>Wyswietlanie</w:t>
+      </w:r>
+      <w:proofErr w:type="spellEnd"/>
+      <w:r>
+        <w:t xml:space="preserve"> </w:t>
+      </w:r>
+      <w:proofErr w:type="spellStart"/>
+      <w:r>
+        <w:t>ilosci</w:t>
+      </w:r>
+      <w:proofErr w:type="spellEnd"/>
+      <w:r>
+        <w:t xml:space="preserve"> </w:t>
+      </w:r>
+      <w:proofErr w:type="spellStart"/>
+      <w:r>
+        <w:t>wejsc</w:t>
+      </w:r>
+      <w:proofErr w:type="spellEnd"/>
+      <w:r>
+        <w:t xml:space="preserve"> do danego produktu(</w:t>
+      </w:r>
+      <w:proofErr w:type="spellStart"/>
+      <w:r>
+        <w:t>nf</w:t>
+      </w:r>
+      <w:proofErr w:type="spellEnd"/>
+      <w:r>
+        <w:t xml:space="preserve">) </w:t>
       </w:r>
     </w:p>
     <w:p>

</xml_diff>